<commit_message>
Merged PR #2: Add Models and dtos
* add the dto's

* Add lists to dtos

* Start on the models
</commit_message>
<xml_diff>
--- a/docs/DataDictionary.docx
+++ b/docs/DataDictionary.docx
@@ -399,10 +399,7 @@
     <w:p/>
     <w:p>
       <w:r>
-        <w:t xml:space="preserve">Table: </w:t>
-      </w:r>
-      <w:r>
-        <w:t>Endpoints</w:t>
+        <w:t>Table: Endpoints</w:t>
       </w:r>
     </w:p>
     <w:tbl>
@@ -1667,10 +1664,7 @@
     <w:p/>
     <w:p>
       <w:r>
-        <w:t xml:space="preserve">Table: </w:t>
-      </w:r>
-      <w:r>
-        <w:t>EndpointQueryStrings</w:t>
+        <w:t>Table: EndpointQueryStrings</w:t>
       </w:r>
     </w:p>
     <w:tbl>
@@ -2240,10 +2234,7 @@
     <w:p/>
     <w:p>
       <w:r>
-        <w:t xml:space="preserve">Table: </w:t>
-      </w:r>
-      <w:r>
-        <w:t>DataModels</w:t>
+        <w:t>Table: DataModels</w:t>
       </w:r>
     </w:p>
     <w:tbl>
@@ -2641,10 +2632,7 @@
     <w:p>
       <w:r>
         <w:lastRenderedPageBreak/>
-        <w:t xml:space="preserve">Table: </w:t>
-      </w:r>
-      <w:r>
-        <w:t>DataModelColumns</w:t>
+        <w:t>Table: DataModelColumns</w:t>
       </w:r>
     </w:p>
     <w:tbl>
@@ -3912,10 +3900,7 @@
     <w:p/>
     <w:p>
       <w:r>
-        <w:t xml:space="preserve">Table: </w:t>
-      </w:r>
-      <w:r>
-        <w:t>DataTypes</w:t>
+        <w:t>Table: DataTypes</w:t>
       </w:r>
     </w:p>
     <w:tbl>
@@ -4490,10 +4475,7 @@
     <w:p/>
     <w:p>
       <w:r>
-        <w:t xml:space="preserve">Table: </w:t>
-      </w:r>
-      <w:r>
-        <w:t>History</w:t>
+        <w:t>Table: History</w:t>
       </w:r>
     </w:p>
     <w:tbl>
@@ -4503,12 +4485,12 @@
         <w:tblLook w:val="04A0" w:firstRow="1" w:lastRow="0" w:firstColumn="1" w:lastColumn="0" w:noHBand="0" w:noVBand="1"/>
       </w:tblPr>
       <w:tblGrid>
-        <w:gridCol w:w="1491"/>
-        <w:gridCol w:w="1572"/>
-        <w:gridCol w:w="1255"/>
-        <w:gridCol w:w="1306"/>
-        <w:gridCol w:w="1256"/>
-        <w:gridCol w:w="1177"/>
+        <w:gridCol w:w="1734"/>
+        <w:gridCol w:w="1515"/>
+        <w:gridCol w:w="1174"/>
+        <w:gridCol w:w="1275"/>
+        <w:gridCol w:w="1213"/>
+        <w:gridCol w:w="1146"/>
         <w:gridCol w:w="1339"/>
       </w:tblGrid>
       <w:tr>
@@ -4947,13 +4929,15 @@
                 <w:bCs w:val="0"/>
               </w:rPr>
             </w:pPr>
-            <w:r>
-              <w:rPr>
-                <w:b w:val="0"/>
-                <w:bCs w:val="0"/>
-              </w:rPr>
-              <w:t>Key</w:t>
-            </w:r>
+            <w:proofErr w:type="spellStart"/>
+            <w:r>
+              <w:rPr>
+                <w:b w:val="0"/>
+                <w:bCs w:val="0"/>
+              </w:rPr>
+              <w:t>SentAt</w:t>
+            </w:r>
+            <w:proofErr w:type="spellEnd"/>
           </w:p>
         </w:tc>
         <w:tc>
@@ -4972,7 +4956,7 @@
               <w:cnfStyle w:val="000000000000" w:firstRow="0" w:lastRow="0" w:firstColumn="0" w:lastColumn="0" w:oddVBand="0" w:evenVBand="0" w:oddHBand="0" w:evenHBand="0" w:firstRowFirstColumn="0" w:firstRowLastColumn="0" w:lastRowFirstColumn="0" w:lastRowLastColumn="0"/>
             </w:pPr>
             <w:r>
-              <w:t>Varchar</w:t>
+              <w:t>DateTime</w:t>
             </w:r>
           </w:p>
         </w:tc>
@@ -5081,13 +5065,15 @@
                 <w:bCs w:val="0"/>
               </w:rPr>
             </w:pPr>
-            <w:r>
-              <w:rPr>
-                <w:b w:val="0"/>
-                <w:bCs w:val="0"/>
-              </w:rPr>
-              <w:t>Value</w:t>
-            </w:r>
+            <w:proofErr w:type="spellStart"/>
+            <w:r>
+              <w:rPr>
+                <w:b w:val="0"/>
+                <w:bCs w:val="0"/>
+              </w:rPr>
+              <w:t>StatusCode</w:t>
+            </w:r>
+            <w:proofErr w:type="spellEnd"/>
           </w:p>
         </w:tc>
         <w:tc>
@@ -5106,7 +5092,7 @@
               <w:cnfStyle w:val="000000000000" w:firstRow="0" w:lastRow="0" w:firstColumn="0" w:lastColumn="0" w:oddVBand="0" w:evenVBand="0" w:oddHBand="0" w:evenHBand="0" w:firstRowFirstColumn="0" w:firstRowLastColumn="0" w:lastRowFirstColumn="0" w:lastRowLastColumn="0"/>
             </w:pPr>
             <w:r>
-              <w:t>BLOB</w:t>
+              <w:t>Integer</w:t>
             </w:r>
           </w:p>
         </w:tc>
@@ -5215,13 +5201,15 @@
                 <w:bCs w:val="0"/>
               </w:rPr>
             </w:pPr>
-            <w:r>
-              <w:rPr>
-                <w:b w:val="0"/>
-                <w:bCs w:val="0"/>
-              </w:rPr>
-              <w:t>Required</w:t>
-            </w:r>
+            <w:proofErr w:type="spellStart"/>
+            <w:r>
+              <w:rPr>
+                <w:b w:val="0"/>
+                <w:bCs w:val="0"/>
+              </w:rPr>
+              <w:t>RequestMessage</w:t>
+            </w:r>
+            <w:proofErr w:type="spellEnd"/>
           </w:p>
         </w:tc>
         <w:tc>
@@ -5240,7 +5228,7 @@
               <w:cnfStyle w:val="000000000000" w:firstRow="0" w:lastRow="0" w:firstColumn="0" w:lastColumn="0" w:oddVBand="0" w:evenVBand="0" w:oddHBand="0" w:evenHBand="0" w:firstRowFirstColumn="0" w:firstRowLastColumn="0" w:lastRowFirstColumn="0" w:lastRowLastColumn="0"/>
             </w:pPr>
             <w:r>
-              <w:t>Bool</w:t>
+              <w:t>Varchar</w:t>
             </w:r>
           </w:p>
         </w:tc>
@@ -5258,6 +5246,9 @@
             <w:pPr>
               <w:cnfStyle w:val="000000000000" w:firstRow="0" w:lastRow="0" w:firstColumn="0" w:lastColumn="0" w:oddVBand="0" w:evenVBand="0" w:oddHBand="0" w:evenHBand="0" w:firstRowFirstColumn="0" w:firstRowLastColumn="0" w:lastRowFirstColumn="0" w:lastRowLastColumn="0"/>
             </w:pPr>
+            <w:r>
+              <w:t>128</w:t>
+            </w:r>
           </w:p>
         </w:tc>
         <w:tc>
@@ -5274,6 +5265,9 @@
             <w:pPr>
               <w:cnfStyle w:val="000000000000" w:firstRow="0" w:lastRow="0" w:firstColumn="0" w:lastColumn="0" w:oddVBand="0" w:evenVBand="0" w:oddHBand="0" w:evenHBand="0" w:firstRowFirstColumn="0" w:firstRowLastColumn="0" w:lastRowFirstColumn="0" w:lastRowLastColumn="0"/>
             </w:pPr>
+            <w:r>
+              <w:t>True</w:t>
+            </w:r>
           </w:p>
         </w:tc>
         <w:tc>
@@ -5291,9 +5285,137 @@
             <w:pPr>
               <w:cnfStyle w:val="000000000000" w:firstRow="0" w:lastRow="0" w:firstColumn="0" w:lastColumn="0" w:oddVBand="0" w:evenVBand="0" w:oddHBand="0" w:evenHBand="0" w:firstRowFirstColumn="0" w:firstRowLastColumn="0" w:lastRowFirstColumn="0" w:lastRowLastColumn="0"/>
             </w:pPr>
-            <w:r>
-              <w:t>False</w:t>
-            </w:r>
+          </w:p>
+        </w:tc>
+        <w:tc>
+          <w:tcPr>
+            <w:tcW w:w="1202" w:type="dxa"/>
+            <w:tcBorders>
+              <w:top w:val="single" w:sz="4" w:space="0" w:color="999999" w:themeColor="text1" w:themeTint="66"/>
+              <w:left w:val="single" w:sz="4" w:space="0" w:color="999999" w:themeColor="text1" w:themeTint="66"/>
+              <w:bottom w:val="single" w:sz="4" w:space="0" w:color="999999" w:themeColor="text1" w:themeTint="66"/>
+              <w:right w:val="single" w:sz="4" w:space="0" w:color="999999" w:themeColor="text1" w:themeTint="66"/>
+            </w:tcBorders>
+          </w:tcPr>
+          <w:p>
+            <w:pPr>
+              <w:cnfStyle w:val="000000000000" w:firstRow="0" w:lastRow="0" w:firstColumn="0" w:lastColumn="0" w:oddVBand="0" w:evenVBand="0" w:oddHBand="0" w:evenHBand="0" w:firstRowFirstColumn="0" w:firstRowLastColumn="0" w:lastRowFirstColumn="0" w:lastRowLastColumn="0"/>
+            </w:pPr>
+          </w:p>
+        </w:tc>
+        <w:tc>
+          <w:tcPr>
+            <w:tcW w:w="1116" w:type="dxa"/>
+            <w:tcBorders>
+              <w:top w:val="single" w:sz="4" w:space="0" w:color="999999" w:themeColor="text1" w:themeTint="66"/>
+              <w:left w:val="single" w:sz="4" w:space="0" w:color="999999" w:themeColor="text1" w:themeTint="66"/>
+              <w:bottom w:val="single" w:sz="4" w:space="0" w:color="999999" w:themeColor="text1" w:themeTint="66"/>
+              <w:right w:val="single" w:sz="4" w:space="0" w:color="999999" w:themeColor="text1" w:themeTint="66"/>
+            </w:tcBorders>
+          </w:tcPr>
+          <w:p>
+            <w:pPr>
+              <w:cnfStyle w:val="000000000000" w:firstRow="0" w:lastRow="0" w:firstColumn="0" w:lastColumn="0" w:oddVBand="0" w:evenVBand="0" w:oddHBand="0" w:evenHBand="0" w:firstRowFirstColumn="0" w:firstRowLastColumn="0" w:lastRowFirstColumn="0" w:lastRowLastColumn="0"/>
+            </w:pPr>
+          </w:p>
+        </w:tc>
+      </w:tr>
+      <w:tr>
+        <w:tc>
+          <w:tcPr>
+            <w:cnfStyle w:val="001000000000" w:firstRow="0" w:lastRow="0" w:firstColumn="1" w:lastColumn="0" w:oddVBand="0" w:evenVBand="0" w:oddHBand="0" w:evenHBand="0" w:firstRowFirstColumn="0" w:firstRowLastColumn="0" w:lastRowFirstColumn="0" w:lastRowLastColumn="0"/>
+            <w:tcW w:w="1519" w:type="dxa"/>
+            <w:tcBorders>
+              <w:top w:val="single" w:sz="4" w:space="0" w:color="999999" w:themeColor="text1" w:themeTint="66"/>
+              <w:left w:val="single" w:sz="4" w:space="0" w:color="999999" w:themeColor="text1" w:themeTint="66"/>
+              <w:bottom w:val="single" w:sz="4" w:space="0" w:color="999999" w:themeColor="text1" w:themeTint="66"/>
+              <w:right w:val="single" w:sz="4" w:space="0" w:color="999999" w:themeColor="text1" w:themeTint="66"/>
+            </w:tcBorders>
+          </w:tcPr>
+          <w:p>
+            <w:pPr>
+              <w:rPr>
+                <w:b w:val="0"/>
+                <w:bCs w:val="0"/>
+              </w:rPr>
+            </w:pPr>
+            <w:r>
+              <w:rPr>
+                <w:b w:val="0"/>
+                <w:bCs w:val="0"/>
+              </w:rPr>
+              <w:t>Content</w:t>
+            </w:r>
+          </w:p>
+        </w:tc>
+        <w:tc>
+          <w:tcPr>
+            <w:tcW w:w="1620" w:type="dxa"/>
+            <w:tcBorders>
+              <w:top w:val="single" w:sz="4" w:space="0" w:color="999999" w:themeColor="text1" w:themeTint="66"/>
+              <w:left w:val="single" w:sz="4" w:space="0" w:color="999999" w:themeColor="text1" w:themeTint="66"/>
+              <w:bottom w:val="single" w:sz="4" w:space="0" w:color="999999" w:themeColor="text1" w:themeTint="66"/>
+              <w:right w:val="single" w:sz="4" w:space="0" w:color="999999" w:themeColor="text1" w:themeTint="66"/>
+            </w:tcBorders>
+          </w:tcPr>
+          <w:p>
+            <w:pPr>
+              <w:cnfStyle w:val="000000000000" w:firstRow="0" w:lastRow="0" w:firstColumn="0" w:lastColumn="0" w:oddVBand="0" w:evenVBand="0" w:oddHBand="0" w:evenHBand="0" w:firstRowFirstColumn="0" w:firstRowLastColumn="0" w:lastRowFirstColumn="0" w:lastRowLastColumn="0"/>
+            </w:pPr>
+            <w:r>
+              <w:t>BLOB</w:t>
+            </w:r>
+          </w:p>
+        </w:tc>
+        <w:tc>
+          <w:tcPr>
+            <w:tcW w:w="1319" w:type="dxa"/>
+            <w:tcBorders>
+              <w:top w:val="single" w:sz="4" w:space="0" w:color="999999" w:themeColor="text1" w:themeTint="66"/>
+              <w:left w:val="single" w:sz="4" w:space="0" w:color="999999" w:themeColor="text1" w:themeTint="66"/>
+              <w:bottom w:val="single" w:sz="4" w:space="0" w:color="999999" w:themeColor="text1" w:themeTint="66"/>
+              <w:right w:val="single" w:sz="4" w:space="0" w:color="999999" w:themeColor="text1" w:themeTint="66"/>
+            </w:tcBorders>
+          </w:tcPr>
+          <w:p>
+            <w:pPr>
+              <w:cnfStyle w:val="000000000000" w:firstRow="0" w:lastRow="0" w:firstColumn="0" w:lastColumn="0" w:oddVBand="0" w:evenVBand="0" w:oddHBand="0" w:evenHBand="0" w:firstRowFirstColumn="0" w:firstRowLastColumn="0" w:lastRowFirstColumn="0" w:lastRowLastColumn="0"/>
+            </w:pPr>
+          </w:p>
+        </w:tc>
+        <w:tc>
+          <w:tcPr>
+            <w:tcW w:w="1330" w:type="dxa"/>
+            <w:tcBorders>
+              <w:top w:val="single" w:sz="4" w:space="0" w:color="999999" w:themeColor="text1" w:themeTint="66"/>
+              <w:left w:val="single" w:sz="4" w:space="0" w:color="999999" w:themeColor="text1" w:themeTint="66"/>
+              <w:bottom w:val="single" w:sz="4" w:space="0" w:color="999999" w:themeColor="text1" w:themeTint="66"/>
+              <w:right w:val="single" w:sz="4" w:space="0" w:color="999999" w:themeColor="text1" w:themeTint="66"/>
+            </w:tcBorders>
+          </w:tcPr>
+          <w:p>
+            <w:pPr>
+              <w:cnfStyle w:val="000000000000" w:firstRow="0" w:lastRow="0" w:firstColumn="0" w:lastColumn="0" w:oddVBand="0" w:evenVBand="0" w:oddHBand="0" w:evenHBand="0" w:firstRowFirstColumn="0" w:firstRowLastColumn="0" w:lastRowFirstColumn="0" w:lastRowLastColumn="0"/>
+            </w:pPr>
+            <w:r>
+              <w:t>True</w:t>
+            </w:r>
+          </w:p>
+        </w:tc>
+        <w:tc>
+          <w:tcPr>
+            <w:tcW w:w="1290" w:type="dxa"/>
+            <w:tcBorders>
+              <w:top w:val="single" w:sz="4" w:space="0" w:color="999999" w:themeColor="text1" w:themeTint="66"/>
+              <w:left w:val="single" w:sz="4" w:space="0" w:color="999999" w:themeColor="text1" w:themeTint="66"/>
+              <w:bottom w:val="single" w:sz="4" w:space="0" w:color="999999" w:themeColor="text1" w:themeTint="66"/>
+              <w:right w:val="single" w:sz="4" w:space="0" w:color="999999" w:themeColor="text1" w:themeTint="66"/>
+            </w:tcBorders>
+          </w:tcPr>
+          <w:p>
+            <w:pPr>
+              <w:cnfStyle w:val="000000000000" w:firstRow="0" w:lastRow="0" w:firstColumn="0" w:lastColumn="0" w:oddVBand="0" w:evenVBand="0" w:oddHBand="0" w:evenHBand="0" w:firstRowFirstColumn="0" w:firstRowLastColumn="0" w:lastRowFirstColumn="0" w:lastRowLastColumn="0"/>
+            </w:pPr>
           </w:p>
         </w:tc>
         <w:tc>

</xml_diff>